<commit_message>
Primera semana - Actividad 3
</commit_message>
<xml_diff>
--- a/Primera semana/Acrtividad 1.docx
+++ b/Primera semana/Acrtividad 1.docx
@@ -335,13 +335,7 @@
         <w:rPr>
           <w:lang w:val="es-MX"/>
         </w:rPr>
-        <w:t>Un ingeniero que no sea de Informática y Sistemas</w:t>
-      </w:r>
-      <w:r>
-        <w:rPr>
-          <w:lang w:val="es-MX"/>
-        </w:rPr>
-        <w:t>:</w:t>
+        <w:t>Un ingeniero que no sea de Informática y Sistemas:</w:t>
       </w:r>
       <w:r>
         <w:rPr>
@@ -349,6 +343,29 @@
         </w:rPr>
         <w:t xml:space="preserve"> Los riesgos que se presentan en una fábrica, primero sería en identificar el problema, después elaborar un plan en la cual ayudara a tener mejor seguridad en la fábrica y después ejercitarlo para que los empleados estén seguros al trabajar su jornada. </w:t>
       </w:r>
+    </w:p>
+    <w:p>
+      <w:pPr>
+        <w:rPr>
+          <w:lang w:val="es-MX"/>
+        </w:rPr>
+      </w:pPr>
+      <w:hyperlink r:id="rId5" w:history="1">
+        <w:r>
+          <w:rPr>
+            <w:rStyle w:val="Hipervnculo"/>
+            <w:lang w:val="es-MX"/>
+          </w:rPr>
+          <w:t>https://github.com/Fertoca1124/Intro-Lab.git</w:t>
+        </w:r>
+      </w:hyperlink>
+    </w:p>
+    <w:p>
+      <w:pPr>
+        <w:rPr>
+          <w:lang w:val="es-MX"/>
+        </w:rPr>
+      </w:pPr>
     </w:p>
     <w:sectPr>
       <w:pgSz w:w="12240" w:h="15840"/>
@@ -806,6 +823,29 @@
       <w14:ligatures w14:val="none"/>
     </w:rPr>
   </w:style>
+  <w:style w:type="character" w:styleId="Hipervnculo">
+    <w:name w:val="Hyperlink"/>
+    <w:basedOn w:val="Fuentedeprrafopredeter"/>
+    <w:uiPriority w:val="99"/>
+    <w:unhideWhenUsed/>
+    <w:rsid w:val="00ED4B4F"/>
+    <w:rPr>
+      <w:color w:val="0563C1" w:themeColor="hyperlink"/>
+      <w:u w:val="single"/>
+    </w:rPr>
+  </w:style>
+  <w:style w:type="character" w:styleId="Mencinsinresolver">
+    <w:name w:val="Unresolved Mention"/>
+    <w:basedOn w:val="Fuentedeprrafopredeter"/>
+    <w:uiPriority w:val="99"/>
+    <w:semiHidden/>
+    <w:unhideWhenUsed/>
+    <w:rsid w:val="00ED4B4F"/>
+    <w:rPr>
+      <w:color w:val="605E5C"/>
+      <w:shd w:val="clear" w:color="auto" w:fill="E1DFDD"/>
+    </w:rPr>
+  </w:style>
 </w:styles>
 </file>
 

</xml_diff>